<commit_message>
Update Relatorio POO ESSE AQUI.docx
</commit_message>
<xml_diff>
--- a/Relatorios/Relatorio POO ESSE AQUI.docx
+++ b/Relatorios/Relatorio POO ESSE AQUI.docx
@@ -217,15 +217,7 @@
           <w:b w:val="0"/>
           <w:bCs w:val="0"/>
         </w:rPr>
-        <w:t>1.2</w:t>
-      </w:r>
-      <w:r>
-        <w:rPr>
-          <w:rStyle w:val="Forte"/>
-          <w:b w:val="0"/>
-          <w:bCs w:val="0"/>
-        </w:rPr>
-        <w:t xml:space="preserve"> Fluxo Geral do Sistema</w:t>
+        <w:t>1.2 Fluxo Geral do Sistema</w:t>
       </w:r>
     </w:p>
     <w:p>
@@ -448,8 +440,6 @@
       <w:r>
         <w:t xml:space="preserve">2 - </w:t>
       </w:r>
-      <w:bookmarkStart w:id="0" w:name="_GoBack"/>
-      <w:bookmarkEnd w:id="0"/>
       <w:r>
         <w:t>A seguir, será explicado o papel de cada camada.</w:t>
       </w:r>
@@ -655,32 +645,190 @@
           <w:b w:val="0"/>
           <w:bCs w:val="0"/>
         </w:rPr>
-        <w:t xml:space="preserve">2.2 </w:t>
-      </w:r>
+        <w:t>2.2 Service — Camada de Regra de Negócio</w:t>
+      </w:r>
+    </w:p>
+    <w:p>
+      <w:pPr>
+        <w:pStyle w:val="NormalWeb"/>
+      </w:pPr>
+      <w:r>
+        <w:t xml:space="preserve">Os </w:t>
+      </w:r>
+      <w:r>
+        <w:rPr>
+          <w:rStyle w:val="nfase"/>
+        </w:rPr>
+        <w:t>Service</w:t>
+      </w:r>
+      <w:r>
+        <w:t xml:space="preserve"> são o “cérebro” do sistema. Eles:</w:t>
+      </w:r>
+    </w:p>
+    <w:p>
+      <w:pPr>
+        <w:pStyle w:val="NormalWeb"/>
+        <w:numPr>
+          <w:ilvl w:val="0"/>
+          <w:numId w:val="12"/>
+        </w:numPr>
+      </w:pPr>
+      <w:r>
+        <w:t>validam dados recebidos da interface</w:t>
+      </w:r>
+    </w:p>
+    <w:p>
+      <w:pPr>
+        <w:pStyle w:val="NormalWeb"/>
+        <w:numPr>
+          <w:ilvl w:val="0"/>
+          <w:numId w:val="12"/>
+        </w:numPr>
+      </w:pPr>
+      <w:r>
+        <w:t>controlam operações CRUD</w:t>
+      </w:r>
+    </w:p>
+    <w:p>
+      <w:pPr>
+        <w:pStyle w:val="NormalWeb"/>
+        <w:numPr>
+          <w:ilvl w:val="0"/>
+          <w:numId w:val="12"/>
+        </w:numPr>
+      </w:pPr>
+      <w:r>
+        <w:t>chamam a camada CSV para persistir informações</w:t>
+      </w:r>
+    </w:p>
+    <w:p>
+      <w:pPr>
+        <w:pStyle w:val="NormalWeb"/>
+        <w:numPr>
+          <w:ilvl w:val="0"/>
+          <w:numId w:val="12"/>
+        </w:numPr>
+      </w:pPr>
+      <w:r>
+        <w:t>retornam listas formatadas para a interface</w:t>
+      </w:r>
+    </w:p>
+    <w:p>
+      <w:pPr>
+        <w:pStyle w:val="NormalWeb"/>
+      </w:pPr>
+      <w:r>
+        <w:t>Cada entidade possui seu próprio service, por exemplo:</w:t>
+      </w:r>
+    </w:p>
+    <w:p>
+      <w:pPr>
+        <w:pStyle w:val="NormalWeb"/>
+        <w:numPr>
+          <w:ilvl w:val="0"/>
+          <w:numId w:val="13"/>
+        </w:numPr>
+      </w:pPr>
+      <w:r>
+        <w:rPr>
+          <w:rStyle w:val="CdigoHTML"/>
+        </w:rPr>
+        <w:t>LivroService</w:t>
+      </w:r>
+    </w:p>
+    <w:p>
+      <w:pPr>
+        <w:pStyle w:val="NormalWeb"/>
+        <w:numPr>
+          <w:ilvl w:val="0"/>
+          <w:numId w:val="13"/>
+        </w:numPr>
+      </w:pPr>
+      <w:r>
+        <w:rPr>
+          <w:rStyle w:val="CdigoHTML"/>
+        </w:rPr>
+        <w:lastRenderedPageBreak/>
+        <w:t>UsuarioService</w:t>
+      </w:r>
+    </w:p>
+    <w:p>
+      <w:pPr>
+        <w:pStyle w:val="NormalWeb"/>
+      </w:pPr>
+      <w:r>
+        <w:rPr>
+          <w:rStyle w:val="Forte"/>
+          <w:rFonts w:eastAsiaTheme="majorEastAsia"/>
+        </w:rPr>
+        <w:t>POO aplicado:</w:t>
+      </w:r>
+    </w:p>
+    <w:p>
+      <w:pPr>
+        <w:pStyle w:val="NormalWeb"/>
+        <w:numPr>
+          <w:ilvl w:val="0"/>
+          <w:numId w:val="14"/>
+        </w:numPr>
+      </w:pPr>
+      <w:r>
+        <w:t>Encapsulamento de regras</w:t>
+      </w:r>
+    </w:p>
+    <w:p>
+      <w:pPr>
+        <w:pStyle w:val="NormalWeb"/>
+        <w:numPr>
+          <w:ilvl w:val="0"/>
+          <w:numId w:val="14"/>
+        </w:numPr>
+      </w:pPr>
+      <w:r>
+        <w:t>Separação da lógica da interface</w:t>
+      </w:r>
+    </w:p>
+    <w:p>
+      <w:pPr>
+        <w:pStyle w:val="NormalWeb"/>
+        <w:numPr>
+          <w:ilvl w:val="0"/>
+          <w:numId w:val="14"/>
+        </w:numPr>
+      </w:pPr>
+      <w:r>
+        <w:t>Redução de acoplamento entre GUI e dados</w:t>
+      </w:r>
+    </w:p>
+    <w:p>
+      <w:pPr>
+        <w:pStyle w:val="Ttulo2"/>
+        <w:numPr>
+          <w:ilvl w:val="0"/>
+          <w:numId w:val="0"/>
+        </w:numPr>
+        <w:ind w:left="10"/>
+        <w:rPr>
+          <w:rFonts w:ascii="Times New Roman" w:eastAsia="Times New Roman" w:hAnsi="Times New Roman" w:cs="Times New Roman"/>
+          <w:color w:val="auto"/>
+          <w:sz w:val="36"/>
+        </w:rPr>
+      </w:pPr>
       <w:r>
         <w:rPr>
           <w:rStyle w:val="Forte"/>
           <w:b w:val="0"/>
           <w:bCs w:val="0"/>
         </w:rPr>
-        <w:t>Service — Camada de Regra de Negócio</w:t>
-      </w:r>
-    </w:p>
-    <w:p>
-      <w:pPr>
-        <w:pStyle w:val="NormalWeb"/>
-      </w:pPr>
-      <w:r>
-        <w:t xml:space="preserve">Os </w:t>
-      </w:r>
-      <w:r>
-        <w:rPr>
-          <w:rStyle w:val="nfase"/>
-        </w:rPr>
-        <w:t>Service</w:t>
-      </w:r>
-      <w:r>
-        <w:t xml:space="preserve"> são o “cérebro” do sistema. Eles:</w:t>
+        <w:t>2.3 CSV — Persistência de Dados em Arquivos</w:t>
+      </w:r>
+    </w:p>
+    <w:p>
+      <w:pPr>
+        <w:pStyle w:val="NormalWeb"/>
+      </w:pPr>
+      <w:r>
+        <w:t>O repositório CSV é responsável por:</w:t>
       </w:r>
     </w:p>
     <w:p>
@@ -688,11 +836,17 @@
         <w:pStyle w:val="NormalWeb"/>
         <w:numPr>
           <w:ilvl w:val="0"/>
-          <w:numId w:val="12"/>
-        </w:numPr>
-      </w:pPr>
-      <w:r>
-        <w:t>validam dados recebidos da interface</w:t>
+          <w:numId w:val="15"/>
+        </w:numPr>
+      </w:pPr>
+      <w:r>
+        <w:t xml:space="preserve">abrir arquivos </w:t>
+      </w:r>
+      <w:r>
+        <w:rPr>
+          <w:rStyle w:val="CdigoHTML"/>
+        </w:rPr>
+        <w:t>.csv</w:t>
       </w:r>
     </w:p>
     <w:p>
@@ -700,11 +854,11 @@
         <w:pStyle w:val="NormalWeb"/>
         <w:numPr>
           <w:ilvl w:val="0"/>
-          <w:numId w:val="12"/>
-        </w:numPr>
-      </w:pPr>
-      <w:r>
-        <w:t>controlam operações CRUD</w:t>
+          <w:numId w:val="15"/>
+        </w:numPr>
+      </w:pPr>
+      <w:r>
+        <w:t>ler linhas e convertê-las em objetos</w:t>
       </w:r>
     </w:p>
     <w:p>
@@ -712,11 +866,11 @@
         <w:pStyle w:val="NormalWeb"/>
         <w:numPr>
           <w:ilvl w:val="0"/>
-          <w:numId w:val="12"/>
-        </w:numPr>
-      </w:pPr>
-      <w:r>
-        <w:t>chamam a camada CSV para persistir informações</w:t>
+          <w:numId w:val="15"/>
+        </w:numPr>
+      </w:pPr>
+      <w:r>
+        <w:t>atualizar, adicionar e remover registros</w:t>
       </w:r>
     </w:p>
     <w:p>
@@ -724,19 +878,32 @@
         <w:pStyle w:val="NormalWeb"/>
         <w:numPr>
           <w:ilvl w:val="0"/>
-          <w:numId w:val="12"/>
-        </w:numPr>
-      </w:pPr>
-      <w:r>
-        <w:t>retornam listas formatadas para a interface</w:t>
-      </w:r>
-    </w:p>
-    <w:p>
-      <w:pPr>
-        <w:pStyle w:val="NormalWeb"/>
-      </w:pPr>
-      <w:r>
-        <w:t>Cada entidade possui seu próprio service, por exemplo:</w:t>
+          <w:numId w:val="15"/>
+        </w:numPr>
+      </w:pPr>
+      <w:r>
+        <w:t>garantir que os Services sempre tenham dados atualizados</w:t>
+      </w:r>
+    </w:p>
+    <w:p>
+      <w:pPr>
+        <w:pStyle w:val="NormalWeb"/>
+      </w:pPr>
+      <w:r>
+        <w:t xml:space="preserve">Diferente do protótipo inicial, o projeto atual não usa </w:t>
+      </w:r>
+      <w:r>
+        <w:rPr>
+          <w:rStyle w:val="CdigoHTML"/>
+        </w:rPr>
+        <w:t>CSVUtil</w:t>
+      </w:r>
+      <w:r>
+        <w:t xml:space="preserve"> genérico.</w:t>
+      </w:r>
+      <w:r>
+        <w:br/>
+        <w:t>Cada repositório trabalha com seu próprio arquivo:</w:t>
       </w:r>
     </w:p>
     <w:p>
@@ -744,14 +911,14 @@
         <w:pStyle w:val="NormalWeb"/>
         <w:numPr>
           <w:ilvl w:val="0"/>
-          <w:numId w:val="13"/>
+          <w:numId w:val="16"/>
         </w:numPr>
       </w:pPr>
       <w:r>
         <w:rPr>
           <w:rStyle w:val="CdigoHTML"/>
         </w:rPr>
-        <w:t>LivroService</w:t>
+        <w:t>LivroCsv</w:t>
       </w:r>
     </w:p>
     <w:p>
@@ -759,15 +926,26 @@
         <w:pStyle w:val="NormalWeb"/>
         <w:numPr>
           <w:ilvl w:val="0"/>
-          <w:numId w:val="13"/>
+          <w:numId w:val="16"/>
         </w:numPr>
       </w:pPr>
       <w:r>
         <w:rPr>
           <w:rStyle w:val="CdigoHTML"/>
         </w:rPr>
-        <w:lastRenderedPageBreak/>
-        <w:t>UsuarioService</w:t>
+        <w:t>UsuarioCsv</w:t>
+      </w:r>
+    </w:p>
+    <w:p>
+      <w:pPr>
+        <w:pStyle w:val="NormalWeb"/>
+        <w:numPr>
+          <w:ilvl w:val="0"/>
+          <w:numId w:val="16"/>
+        </w:numPr>
+      </w:pPr>
+      <w:r>
+        <w:t>etc.</w:t>
       </w:r>
     </w:p>
     <w:p>
@@ -787,11 +965,11 @@
         <w:pStyle w:val="NormalWeb"/>
         <w:numPr>
           <w:ilvl w:val="0"/>
-          <w:numId w:val="14"/>
-        </w:numPr>
-      </w:pPr>
-      <w:r>
-        <w:t>Encapsulamento de regras</w:t>
+          <w:numId w:val="17"/>
+        </w:numPr>
+      </w:pPr>
+      <w:r>
+        <w:t>Abstração (modelos de dados convertidos em texto)</w:t>
       </w:r>
     </w:p>
     <w:p>
@@ -799,23 +977,18 @@
         <w:pStyle w:val="NormalWeb"/>
         <w:numPr>
           <w:ilvl w:val="0"/>
-          <w:numId w:val="14"/>
-        </w:numPr>
-      </w:pPr>
-      <w:r>
-        <w:t>Separação da lógica da interface</w:t>
-      </w:r>
-    </w:p>
-    <w:p>
-      <w:pPr>
-        <w:pStyle w:val="NormalWeb"/>
-        <w:numPr>
-          <w:ilvl w:val="0"/>
-          <w:numId w:val="14"/>
-        </w:numPr>
-      </w:pPr>
-      <w:r>
-        <w:t>Redução de acoplamento entre GUI e dados</w:t>
+          <w:numId w:val="17"/>
+        </w:numPr>
+      </w:pPr>
+      <w:r>
+        <w:t>Responsabilidade única (cada CSV cuida de uma entidade)</w:t>
+      </w:r>
+    </w:p>
+    <w:p>
+      <w:r>
+        <w:pict w14:anchorId="539AB0A7">
+          <v:rect id="_x0000_i1025" style="width:0;height:1.5pt" o:hralign="center" o:hrstd="t" o:hr="t" fillcolor="#a0a0a0" stroked="f"/>
+        </w:pict>
       </w:r>
     </w:p>
     <w:p>
@@ -825,12 +998,6 @@
           <w:ilvl w:val="0"/>
           <w:numId w:val="0"/>
         </w:numPr>
-        <w:ind w:left="10"/>
-        <w:rPr>
-          <w:rFonts w:ascii="Times New Roman" w:eastAsia="Times New Roman" w:hAnsi="Times New Roman" w:cs="Times New Roman"/>
-          <w:color w:val="auto"/>
-          <w:sz w:val="36"/>
-        </w:rPr>
       </w:pPr>
       <w:r>
         <w:rPr>
@@ -838,15 +1005,23 @@
           <w:b w:val="0"/>
           <w:bCs w:val="0"/>
         </w:rPr>
-        <w:t>2.3 CSV — Persistência de Dados em Arquivos</w:t>
-      </w:r>
-    </w:p>
-    <w:p>
-      <w:pPr>
-        <w:pStyle w:val="NormalWeb"/>
-      </w:pPr>
-      <w:r>
-        <w:t>O repositório CSV é responsável por:</w:t>
+        <w:t>2.4 TableModel — Exibição de Dados</w:t>
+      </w:r>
+    </w:p>
+    <w:p>
+      <w:pPr>
+        <w:pStyle w:val="NormalWeb"/>
+      </w:pPr>
+      <w:r>
+        <w:t>Os TableModels são responsáveis por exibir listas em tabelas Swing.</w:t>
+      </w:r>
+    </w:p>
+    <w:p>
+      <w:pPr>
+        <w:pStyle w:val="NormalWeb"/>
+      </w:pPr>
+      <w:r>
+        <w:t>Eles:</w:t>
       </w:r>
     </w:p>
     <w:p>
@@ -854,159 +1029,58 @@
         <w:pStyle w:val="NormalWeb"/>
         <w:numPr>
           <w:ilvl w:val="0"/>
-          <w:numId w:val="15"/>
-        </w:numPr>
-      </w:pPr>
-      <w:r>
-        <w:t xml:space="preserve">abrir arquivos </w:t>
-      </w:r>
+          <w:numId w:val="18"/>
+        </w:numPr>
+      </w:pPr>
+      <w:r>
+        <w:t>mapeiam atributos dos objetos para colunas</w:t>
+      </w:r>
+    </w:p>
+    <w:p>
+      <w:pPr>
+        <w:pStyle w:val="NormalWeb"/>
+        <w:numPr>
+          <w:ilvl w:val="0"/>
+          <w:numId w:val="18"/>
+        </w:numPr>
+      </w:pPr>
+      <w:r>
+        <w:t>definem quantidade de linhas e colunas</w:t>
+      </w:r>
+    </w:p>
+    <w:p>
+      <w:pPr>
+        <w:pStyle w:val="NormalWeb"/>
+        <w:numPr>
+          <w:ilvl w:val="0"/>
+          <w:numId w:val="18"/>
+        </w:numPr>
+      </w:pPr>
+      <w:r>
+        <w:t>informam à JTable o que deve ser exibido</w:t>
+      </w:r>
+    </w:p>
+    <w:p>
+      <w:pPr>
+        <w:pStyle w:val="NormalWeb"/>
+      </w:pPr>
+      <w:r>
+        <w:t>Exemplo:</w:t>
+      </w:r>
+    </w:p>
+    <w:p>
+      <w:pPr>
+        <w:pStyle w:val="NormalWeb"/>
+        <w:numPr>
+          <w:ilvl w:val="0"/>
+          <w:numId w:val="19"/>
+        </w:numPr>
+      </w:pPr>
       <w:r>
         <w:rPr>
           <w:rStyle w:val="CdigoHTML"/>
         </w:rPr>
-        <w:t>.csv</w:t>
-      </w:r>
-    </w:p>
-    <w:p>
-      <w:pPr>
-        <w:pStyle w:val="NormalWeb"/>
-        <w:numPr>
-          <w:ilvl w:val="0"/>
-          <w:numId w:val="15"/>
-        </w:numPr>
-      </w:pPr>
-      <w:r>
-        <w:t>ler linhas e convertê-las em objetos</w:t>
-      </w:r>
-    </w:p>
-    <w:p>
-      <w:pPr>
-        <w:pStyle w:val="NormalWeb"/>
-        <w:numPr>
-          <w:ilvl w:val="0"/>
-          <w:numId w:val="15"/>
-        </w:numPr>
-      </w:pPr>
-      <w:r>
-        <w:t>atualizar, adicionar e remover registros</w:t>
-      </w:r>
-    </w:p>
-    <w:p>
-      <w:pPr>
-        <w:pStyle w:val="NormalWeb"/>
-        <w:numPr>
-          <w:ilvl w:val="0"/>
-          <w:numId w:val="15"/>
-        </w:numPr>
-      </w:pPr>
-      <w:r>
-        <w:t>garantir que os Services sempre tenham dados atualizados</w:t>
-      </w:r>
-    </w:p>
-    <w:p>
-      <w:pPr>
-        <w:pStyle w:val="NormalWeb"/>
-      </w:pPr>
-      <w:r>
-        <w:t xml:space="preserve">Diferente do protótipo inicial, o projeto atual não usa </w:t>
-      </w:r>
-      <w:r>
-        <w:rPr>
-          <w:rStyle w:val="CdigoHTML"/>
-        </w:rPr>
-        <w:t>CSVUtil</w:t>
-      </w:r>
-      <w:r>
-        <w:t xml:space="preserve"> genérico.</w:t>
-      </w:r>
-      <w:r>
-        <w:br/>
-        <w:t>Cada repositório trabalha com seu próprio arquivo:</w:t>
-      </w:r>
-    </w:p>
-    <w:p>
-      <w:pPr>
-        <w:pStyle w:val="NormalWeb"/>
-        <w:numPr>
-          <w:ilvl w:val="0"/>
-          <w:numId w:val="16"/>
-        </w:numPr>
-      </w:pPr>
-      <w:r>
-        <w:rPr>
-          <w:rStyle w:val="CdigoHTML"/>
-        </w:rPr>
-        <w:t>LivroCsv</w:t>
-      </w:r>
-    </w:p>
-    <w:p>
-      <w:pPr>
-        <w:pStyle w:val="NormalWeb"/>
-        <w:numPr>
-          <w:ilvl w:val="0"/>
-          <w:numId w:val="16"/>
-        </w:numPr>
-      </w:pPr>
-      <w:r>
-        <w:rPr>
-          <w:rStyle w:val="CdigoHTML"/>
-        </w:rPr>
-        <w:t>UsuarioCsv</w:t>
-      </w:r>
-    </w:p>
-    <w:p>
-      <w:pPr>
-        <w:pStyle w:val="NormalWeb"/>
-        <w:numPr>
-          <w:ilvl w:val="0"/>
-          <w:numId w:val="16"/>
-        </w:numPr>
-      </w:pPr>
-      <w:r>
-        <w:t>etc.</w:t>
-      </w:r>
-    </w:p>
-    <w:p>
-      <w:pPr>
-        <w:pStyle w:val="NormalWeb"/>
-      </w:pPr>
-      <w:r>
-        <w:rPr>
-          <w:rStyle w:val="Forte"/>
-          <w:rFonts w:eastAsiaTheme="majorEastAsia"/>
-        </w:rPr>
-        <w:t>POO aplicado:</w:t>
-      </w:r>
-    </w:p>
-    <w:p>
-      <w:pPr>
-        <w:pStyle w:val="NormalWeb"/>
-        <w:numPr>
-          <w:ilvl w:val="0"/>
-          <w:numId w:val="17"/>
-        </w:numPr>
-      </w:pPr>
-      <w:r>
-        <w:t>Abstração (modelos de dados convertidos em texto)</w:t>
-      </w:r>
-    </w:p>
-    <w:p>
-      <w:pPr>
-        <w:pStyle w:val="NormalWeb"/>
-        <w:numPr>
-          <w:ilvl w:val="0"/>
-          <w:numId w:val="17"/>
-        </w:numPr>
-      </w:pPr>
-      <w:r>
-        <w:t>Responsabilidade única (cada CSV cuida de uma entidade)</w:t>
-      </w:r>
-    </w:p>
-    <w:p>
-      <w:r>
-        <w:pict w14:anchorId="539AB0A7">
-          <v:rect id="_x0000_i1025" style="width:0;height:1.5pt" o:hralign="center" o:hrstd="t" o:hr="t" fillcolor="#a0a0a0" stroked="f"/>
-        </w:pict>
+        <w:t>LivroTableModel</w:t>
       </w:r>
     </w:p>
     <w:p>
@@ -1023,91 +1097,13 @@
           <w:b w:val="0"/>
           <w:bCs w:val="0"/>
         </w:rPr>
-        <w:t>2.4 TableModel — Exibição de Dados</w:t>
-      </w:r>
-    </w:p>
-    <w:p>
-      <w:pPr>
-        <w:pStyle w:val="NormalWeb"/>
-      </w:pPr>
-      <w:r>
-        <w:t>Os TableModels são responsáveis por exibir listas em tabelas Swing.</w:t>
-      </w:r>
-    </w:p>
-    <w:p>
-      <w:pPr>
-        <w:pStyle w:val="NormalWeb"/>
-      </w:pPr>
-      <w:r>
-        <w:t>Eles:</w:t>
-      </w:r>
-    </w:p>
-    <w:p>
-      <w:pPr>
-        <w:pStyle w:val="NormalWeb"/>
-        <w:numPr>
-          <w:ilvl w:val="0"/>
-          <w:numId w:val="18"/>
-        </w:numPr>
-      </w:pPr>
-      <w:r>
-        <w:t>mapeiam atributos dos objetos para colunas</w:t>
-      </w:r>
-    </w:p>
-    <w:p>
-      <w:pPr>
-        <w:pStyle w:val="NormalWeb"/>
-        <w:numPr>
-          <w:ilvl w:val="0"/>
-          <w:numId w:val="18"/>
-        </w:numPr>
-      </w:pPr>
-      <w:r>
-        <w:t>definem quantidade de linhas e colunas</w:t>
-      </w:r>
-    </w:p>
-    <w:p>
-      <w:pPr>
-        <w:pStyle w:val="NormalWeb"/>
-        <w:numPr>
-          <w:ilvl w:val="0"/>
-          <w:numId w:val="18"/>
-        </w:numPr>
-      </w:pPr>
-      <w:r>
-        <w:t>informam à JTable o que deve ser exibido</w:t>
-      </w:r>
-    </w:p>
-    <w:p>
-      <w:pPr>
-        <w:pStyle w:val="NormalWeb"/>
-      </w:pPr>
-      <w:r>
-        <w:t>Exemplo:</w:t>
-      </w:r>
-    </w:p>
-    <w:p>
-      <w:pPr>
-        <w:pStyle w:val="NormalWeb"/>
-        <w:numPr>
-          <w:ilvl w:val="0"/>
-          <w:numId w:val="19"/>
-        </w:numPr>
-      </w:pPr>
-      <w:r>
-        <w:rPr>
-          <w:rStyle w:val="CdigoHTML"/>
-        </w:rPr>
-        <w:t>LivroTableModel</w:t>
-      </w:r>
-    </w:p>
-    <w:p>
-      <w:pPr>
-        <w:pStyle w:val="Ttulo2"/>
-        <w:numPr>
-          <w:ilvl w:val="0"/>
-          <w:numId w:val="0"/>
-        </w:numPr>
+        <w:lastRenderedPageBreak/>
+        <w:t>2.5 Util e Painéis — Auxiliares e Componentes Reutilizáveis</w:t>
+      </w:r>
+    </w:p>
+    <w:p>
+      <w:pPr>
+        <w:pStyle w:val="Ttulo3"/>
       </w:pPr>
       <w:r>
         <w:rPr>
@@ -1115,8 +1111,63 @@
           <w:b w:val="0"/>
           <w:bCs w:val="0"/>
         </w:rPr>
-        <w:lastRenderedPageBreak/>
-        <w:t>2.5 Util e Painéis — Auxiliares e Componentes Reutilizáveis</w:t>
+        <w:t>Util</w:t>
+      </w:r>
+    </w:p>
+    <w:p>
+      <w:pPr>
+        <w:pStyle w:val="NormalWeb"/>
+      </w:pPr>
+      <w:r>
+        <w:t>Contém funções auxiliares, como:</w:t>
+      </w:r>
+    </w:p>
+    <w:p>
+      <w:pPr>
+        <w:pStyle w:val="NormalWeb"/>
+        <w:numPr>
+          <w:ilvl w:val="0"/>
+          <w:numId w:val="21"/>
+        </w:numPr>
+      </w:pPr>
+      <w:r>
+        <w:t>validações</w:t>
+      </w:r>
+    </w:p>
+    <w:p>
+      <w:pPr>
+        <w:pStyle w:val="NormalWeb"/>
+        <w:numPr>
+          <w:ilvl w:val="0"/>
+          <w:numId w:val="21"/>
+        </w:numPr>
+      </w:pPr>
+      <w:r>
+        <w:t>conversões</w:t>
+      </w:r>
+    </w:p>
+    <w:p>
+      <w:pPr>
+        <w:pStyle w:val="NormalWeb"/>
+        <w:numPr>
+          <w:ilvl w:val="0"/>
+          <w:numId w:val="21"/>
+        </w:numPr>
+      </w:pPr>
+      <w:r>
+        <w:t>mensagens</w:t>
+      </w:r>
+    </w:p>
+    <w:p>
+      <w:pPr>
+        <w:pStyle w:val="NormalWeb"/>
+        <w:numPr>
+          <w:ilvl w:val="0"/>
+          <w:numId w:val="21"/>
+        </w:numPr>
+      </w:pPr>
+      <w:r>
+        <w:t>tratamento de dados</w:t>
       </w:r>
     </w:p>
     <w:p>
@@ -1129,75 +1180,6 @@
           <w:b w:val="0"/>
           <w:bCs w:val="0"/>
         </w:rPr>
-        <w:t>Util</w:t>
-      </w:r>
-    </w:p>
-    <w:p>
-      <w:pPr>
-        <w:pStyle w:val="NormalWeb"/>
-      </w:pPr>
-      <w:r>
-        <w:t>Contém funções auxiliares, como:</w:t>
-      </w:r>
-    </w:p>
-    <w:p>
-      <w:pPr>
-        <w:pStyle w:val="NormalWeb"/>
-        <w:numPr>
-          <w:ilvl w:val="0"/>
-          <w:numId w:val="21"/>
-        </w:numPr>
-      </w:pPr>
-      <w:r>
-        <w:t>validações</w:t>
-      </w:r>
-    </w:p>
-    <w:p>
-      <w:pPr>
-        <w:pStyle w:val="NormalWeb"/>
-        <w:numPr>
-          <w:ilvl w:val="0"/>
-          <w:numId w:val="21"/>
-        </w:numPr>
-      </w:pPr>
-      <w:r>
-        <w:t>conversões</w:t>
-      </w:r>
-    </w:p>
-    <w:p>
-      <w:pPr>
-        <w:pStyle w:val="NormalWeb"/>
-        <w:numPr>
-          <w:ilvl w:val="0"/>
-          <w:numId w:val="21"/>
-        </w:numPr>
-      </w:pPr>
-      <w:r>
-        <w:t>mensagens</w:t>
-      </w:r>
-    </w:p>
-    <w:p>
-      <w:pPr>
-        <w:pStyle w:val="NormalWeb"/>
-        <w:numPr>
-          <w:ilvl w:val="0"/>
-          <w:numId w:val="21"/>
-        </w:numPr>
-      </w:pPr>
-      <w:r>
-        <w:t>tratamento de dados</w:t>
-      </w:r>
-    </w:p>
-    <w:p>
-      <w:pPr>
-        <w:pStyle w:val="Ttulo3"/>
-      </w:pPr>
-      <w:r>
-        <w:rPr>
-          <w:rStyle w:val="Forte"/>
-          <w:b w:val="0"/>
-          <w:bCs w:val="0"/>
-        </w:rPr>
         <w:t>Painéis</w:t>
       </w:r>
     </w:p>
@@ -1308,10 +1290,7 @@
         <w:ind w:left="0" w:firstLine="0"/>
       </w:pPr>
       <w:r>
-        <w:t>O projeto foi dividido em camadas, garantindo que cada membro fosse responsáve</w:t>
-      </w:r>
-      <w:r>
-        <w:t xml:space="preserve">l por uma área essencial do sistema: </w:t>
+        <w:t xml:space="preserve">O projeto foi dividido em camadas, garantindo que cada membro fosse responsável por uma área essencial do sistema: </w:t>
       </w:r>
     </w:p>
     <w:p>
@@ -1356,10 +1335,7 @@
         <w:t>Gráficos</w:t>
       </w:r>
       <w:r>
-        <w:t xml:space="preserve"> </w:t>
-      </w:r>
-      <w:r>
-        <w:t xml:space="preserve">e elementos visuais de apoio (como diagramas UML) para a documentação. </w:t>
+        <w:t xml:space="preserve"> e elementos visuais de apoio (como diagramas UML) para a documentação. </w:t>
       </w:r>
     </w:p>
     <w:p>
@@ -1425,10 +1401,7 @@
         <w:t>Livro</w:t>
       </w:r>
       <w:r>
-        <w:t>, definindo seus atributos, e desenvolveu o ponto de ent</w:t>
-      </w:r>
-      <w:r>
-        <w:t xml:space="preserve">rada </w:t>
+        <w:t xml:space="preserve">, definindo seus atributos, e desenvolveu o ponto de entrada </w:t>
       </w:r>
       <w:r>
         <w:rPr>
@@ -1517,10 +1490,7 @@
         <w:t>alugar e devolver livro</w:t>
       </w:r>
       <w:r>
-        <w:t xml:space="preserve"> no consol</w:t>
-      </w:r>
-      <w:r>
-        <w:t xml:space="preserve">e. </w:t>
+        <w:t xml:space="preserve"> no console. </w:t>
       </w:r>
     </w:p>
     <w:p>
@@ -1602,13 +1572,7 @@
         <w:rPr>
           <w:b/>
         </w:rPr>
-        <w:t>Ca</w:t>
-      </w:r>
-      <w:r>
-        <w:rPr>
-          <w:b/>
-        </w:rPr>
-        <w:t xml:space="preserve">ius </w:t>
+        <w:t xml:space="preserve">Caius </w:t>
       </w:r>
       <w:r>
         <w:t xml:space="preserve">liderou a </w:t>
@@ -1654,10 +1618,7 @@
         <w:t>Catalogo</w:t>
       </w:r>
       <w:r>
-        <w:t xml:space="preserve"> </w:t>
-      </w:r>
-      <w:r>
-        <w:t xml:space="preserve">para centralizar toda a lógica, incluindo o sistema de </w:t>
+        <w:t xml:space="preserve"> para centralizar toda a lógica, incluindo o sistema de </w:t>
       </w:r>
       <w:r>
         <w:rPr>
@@ -1690,10 +1651,7 @@
         <w:ind w:left="0" w:firstLine="0"/>
       </w:pPr>
       <w:r>
-        <w:t>O</w:t>
-      </w:r>
-      <w:r>
-        <w:t xml:space="preserve"> projeto consolidou o entendimento sobre como a </w:t>
+        <w:t xml:space="preserve">O projeto consolidou o entendimento sobre como a </w:t>
       </w:r>
       <w:r>
         <w:rPr>
@@ -1711,10 +1669,7 @@
         <w:t>modularidade</w:t>
       </w:r>
       <w:r>
-        <w:t xml:space="preserve"> de um sistema. A evolução do si</w:t>
-      </w:r>
-      <w:r>
-        <w:t xml:space="preserve">stema, do console para a GUI com segurança e fluxo de trabalho complexo, demonstrou o valor da </w:t>
+        <w:t xml:space="preserve"> de um sistema. A evolução do sistema, do console para a GUI com segurança e fluxo de trabalho complexo, demonstrou o valor da </w:t>
       </w:r>
       <w:r>
         <w:rPr>
@@ -1743,6 +1698,57 @@
       <w:r>
         <w:t xml:space="preserve"> </w:t>
       </w:r>
+      <w:r>
+        <w:t xml:space="preserve">PrintScreen de uma parte importante: </w:t>
+      </w:r>
+    </w:p>
+    <w:p>
+      <w:pPr>
+        <w:spacing w:after="0" w:line="259" w:lineRule="auto"/>
+        <w:ind w:left="0" w:firstLine="0"/>
+      </w:pPr>
+      <w:r>
+        <w:rPr>
+          <w:noProof/>
+        </w:rPr>
+        <w:drawing>
+          <wp:inline distT="0" distB="0" distL="0" distR="0" wp14:anchorId="2EB0859F" wp14:editId="4502EFB1">
+            <wp:extent cx="5848350" cy="4533388"/>
+            <wp:effectExtent l="0" t="0" r="0" b="635"/>
+            <wp:docPr id="1" name="Imagem 1"/>
+            <wp:cNvGraphicFramePr>
+              <a:graphicFrameLocks xmlns:a="http://schemas.openxmlformats.org/drawingml/2006/main" noChangeAspect="1"/>
+            </wp:cNvGraphicFramePr>
+            <a:graphic xmlns:a="http://schemas.openxmlformats.org/drawingml/2006/main">
+              <a:graphicData uri="http://schemas.openxmlformats.org/drawingml/2006/picture">
+                <pic:pic xmlns:pic="http://schemas.openxmlformats.org/drawingml/2006/picture">
+                  <pic:nvPicPr>
+                    <pic:cNvPr id="1" name=""/>
+                    <pic:cNvPicPr/>
+                  </pic:nvPicPr>
+                  <pic:blipFill>
+                    <a:blip r:embed="rId5"/>
+                    <a:stretch>
+                      <a:fillRect/>
+                    </a:stretch>
+                  </pic:blipFill>
+                  <pic:spPr>
+                    <a:xfrm>
+                      <a:off x="0" y="0"/>
+                      <a:ext cx="5875264" cy="4554251"/>
+                    </a:xfrm>
+                    <a:prstGeom prst="rect">
+                      <a:avLst/>
+                    </a:prstGeom>
+                  </pic:spPr>
+                </pic:pic>
+              </a:graphicData>
+            </a:graphic>
+          </wp:inline>
+        </w:drawing>
+      </w:r>
+      <w:bookmarkStart w:id="0" w:name="_GoBack"/>
+      <w:bookmarkEnd w:id="0"/>
     </w:p>
     <w:sectPr>
       <w:pgSz w:w="12240" w:h="15840"/>

</xml_diff>